<commit_message>
done with oblig2 del1
</commit_message>
<xml_diff>
--- a/oblig1/Oblig 1.docx
+++ b/oblig1/Oblig 1.docx
@@ -40,6 +40,735 @@
         <w:bidi w:val="0"/>
         <w:rPr>
           <w:rFonts w:hint="default"/>
+          <w:color w:val="FF0000"/>
+          <w:lang w:val="nb-NO"/>
+        </w:rPr>
+      </w:pPr>
+      <w:r>
+        <w:rPr>
+          <w:rFonts w:hint="default"/>
+          <w:color w:val="FF0000"/>
+          <w:lang w:val="nb-NO"/>
+        </w:rPr>
+        <w:t>Problem/Spørsmål:</w:t>
+      </w:r>
+    </w:p>
+    <w:p>
+      <w:pPr>
+        <w:jc w:val="both"/>
+        <w:rPr>
+          <w:rFonts w:hint="default"/>
+          <w:sz w:val="28"/>
+          <w:szCs w:val="22"/>
+          <w:lang w:val="nb-NO"/>
+        </w:rPr>
+      </w:pPr>
+      <w:r>
+        <w:rPr>
+          <w:rFonts w:hint="default"/>
+          <w:sz w:val="28"/>
+          <w:szCs w:val="22"/>
+          <w:lang w:val="nb-NO"/>
+        </w:rPr>
+        <w:t>Hei, jeg har brukt mye tid på oblig1 men fortatt er 2 problem som jeg ikke klarte å løse. Håper du kan se på det hvis du har tid. :)</w:t>
+      </w:r>
+    </w:p>
+    <w:p>
+      <w:pPr>
+        <w:jc w:val="both"/>
+        <w:rPr>
+          <w:rFonts w:hint="default"/>
+          <w:sz w:val="28"/>
+          <w:szCs w:val="22"/>
+          <w:lang w:val="nb-NO"/>
+        </w:rPr>
+      </w:pPr>
+    </w:p>
+    <w:p>
+      <w:pPr>
+        <w:numPr>
+          <w:ilvl w:val="0"/>
+          <w:numId w:val="11"/>
+        </w:numPr>
+        <w:jc w:val="both"/>
+        <w:rPr>
+          <w:rFonts w:hint="default"/>
+          <w:b/>
+          <w:bCs/>
+          <w:sz w:val="28"/>
+          <w:szCs w:val="22"/>
+          <w:lang w:val="nb-NO"/>
+        </w:rPr>
+      </w:pPr>
+      <w:r>
+        <w:rPr>
+          <w:rFonts w:hint="default"/>
+          <w:b/>
+          <w:bCs/>
+          <w:sz w:val="28"/>
+          <w:szCs w:val="22"/>
+          <w:lang w:val="nb-NO"/>
+        </w:rPr>
+        <w:t xml:space="preserve"> Når jeg prøve kjøre </w:t>
+      </w:r>
+      <w:r>
+        <w:rPr>
+          <w:rFonts w:hint="default"/>
+          <w:b/>
+          <w:bCs/>
+          <w:sz w:val="28"/>
+          <w:szCs w:val="22"/>
+          <w:u w:val="single"/>
+          <w:lang w:val="nb-NO"/>
+        </w:rPr>
+        <w:t>cmp</w:t>
+      </w:r>
+      <w:r>
+        <w:rPr>
+          <w:rFonts w:hint="default"/>
+          <w:b/>
+          <w:bCs/>
+          <w:sz w:val="28"/>
+          <w:szCs w:val="22"/>
+          <w:u w:val="none"/>
+          <w:lang w:val="nb-NO"/>
+        </w:rPr>
+        <w:t xml:space="preserve"> </w:t>
+      </w:r>
+      <w:r>
+        <w:rPr>
+          <w:rFonts w:hint="default"/>
+          <w:b/>
+          <w:bCs/>
+          <w:sz w:val="28"/>
+          <w:szCs w:val="22"/>
+          <w:lang w:val="nb-NO"/>
+        </w:rPr>
+        <w:t>kommando:</w:t>
+      </w:r>
+    </w:p>
+    <w:p>
+      <w:pPr>
+        <w:numPr>
+          <w:ilvl w:val="0"/>
+          <w:numId w:val="0"/>
+        </w:numPr>
+        <w:jc w:val="both"/>
+        <w:rPr>
+          <w:rFonts w:hint="default"/>
+          <w:i/>
+          <w:iCs/>
+          <w:color w:val="A6A6A6" w:themeColor="background1" w:themeShade="A6"/>
+          <w:sz w:val="28"/>
+          <w:szCs w:val="22"/>
+          <w:lang w:val="nb-NO"/>
+        </w:rPr>
+      </w:pPr>
+      <w:r>
+        <w:rPr>
+          <w:rFonts w:hint="default"/>
+          <w:i/>
+          <w:iCs/>
+          <w:color w:val="A6A6A6" w:themeColor="background1" w:themeShade="A6"/>
+          <w:sz w:val="28"/>
+          <w:szCs w:val="22"/>
+          <w:lang w:val="nb-NO"/>
+        </w:rPr>
+        <w:t>java Teque &lt; tests/oppgave2/inputs/input_100 | cmp - tests/oppgave2/outputs/output_100</w:t>
+      </w:r>
+    </w:p>
+    <w:p>
+      <w:pPr>
+        <w:numPr>
+          <w:ilvl w:val="0"/>
+          <w:numId w:val="0"/>
+        </w:numPr>
+        <w:jc w:val="both"/>
+        <w:rPr>
+          <w:rFonts w:hint="default"/>
+          <w:i w:val="0"/>
+          <w:iCs w:val="0"/>
+          <w:color w:val="000000" w:themeColor="text1"/>
+          <w:sz w:val="28"/>
+          <w:szCs w:val="22"/>
+          <w:lang w:val="nb-NO" w:eastAsia="zh-CN"/>
+          <w14:textFill>
+            <w14:solidFill>
+              <w14:schemeClr w14:val="tx1"/>
+            </w14:solidFill>
+          </w14:textFill>
+        </w:rPr>
+      </w:pPr>
+      <w:r>
+        <w:rPr>
+          <w:rFonts w:hint="default"/>
+          <w:i w:val="0"/>
+          <w:iCs w:val="0"/>
+          <w:color w:val="000000" w:themeColor="text1"/>
+          <w:sz w:val="28"/>
+          <w:szCs w:val="22"/>
+          <w:lang w:val="nb-NO" w:eastAsia="zh-CN"/>
+          <w14:textFill>
+            <w14:solidFill>
+              <w14:schemeClr w14:val="tx1"/>
+            </w14:solidFill>
+          </w14:textFill>
+        </w:rPr>
+        <w:t>Får jeg alltid feilmeling selv om retultatene matcher output.</w:t>
+      </w:r>
+    </w:p>
+    <w:p>
+      <w:pPr>
+        <w:jc w:val="both"/>
+        <w:rPr>
+          <w:rFonts w:hint="default"/>
+          <w:i w:val="0"/>
+          <w:iCs w:val="0"/>
+          <w:color w:val="000000" w:themeColor="text1"/>
+          <w:sz w:val="28"/>
+          <w:szCs w:val="22"/>
+          <w:lang w:val="nb-NO" w:eastAsia="zh-CN"/>
+          <w14:textFill>
+            <w14:solidFill>
+              <w14:schemeClr w14:val="tx1"/>
+            </w14:solidFill>
+          </w14:textFill>
+        </w:rPr>
+      </w:pPr>
+      <w:r>
+        <w:rPr>
+          <w:rFonts w:hint="default"/>
+          <w:i w:val="0"/>
+          <w:iCs w:val="0"/>
+          <w:color w:val="000000" w:themeColor="text1"/>
+          <w:sz w:val="28"/>
+          <w:szCs w:val="22"/>
+          <w:lang w:val="nb-NO" w:eastAsia="zh-CN"/>
+          <w14:textFill>
+            <w14:solidFill>
+              <w14:schemeClr w14:val="tx1"/>
+            </w14:solidFill>
+          </w14:textFill>
+        </w:rPr>
+        <w:t>Har prøvd legge til “ ” når jeg print, og har spurt gruppelæreren, men fikke ikke det til. Derfor fikk jeg ikke teste alle tests fra output_1000</w:t>
+      </w:r>
+    </w:p>
+    <w:p>
+      <w:pPr>
+        <w:jc w:val="both"/>
+        <w:rPr>
+          <w:rFonts w:hint="default"/>
+          <w:i w:val="0"/>
+          <w:iCs w:val="0"/>
+          <w:color w:val="000000" w:themeColor="text1"/>
+          <w:sz w:val="28"/>
+          <w:szCs w:val="22"/>
+          <w:lang w:val="nb-NO" w:eastAsia="zh-CN"/>
+          <w14:textFill>
+            <w14:solidFill>
+              <w14:schemeClr w14:val="tx1"/>
+            </w14:solidFill>
+          </w14:textFill>
+        </w:rPr>
+      </w:pPr>
+    </w:p>
+    <w:p>
+      <w:pPr>
+        <w:numPr>
+          <w:ilvl w:val="0"/>
+          <w:numId w:val="11"/>
+        </w:numPr>
+        <w:ind w:left="0" w:leftChars="0" w:firstLine="0" w:firstLineChars="0"/>
+        <w:jc w:val="both"/>
+        <w:rPr>
+          <w:rFonts w:hint="default"/>
+          <w:b/>
+          <w:bCs/>
+          <w:i w:val="0"/>
+          <w:iCs w:val="0"/>
+          <w:color w:val="000000" w:themeColor="text1"/>
+          <w:sz w:val="28"/>
+          <w:szCs w:val="22"/>
+          <w:lang w:val="nb-NO" w:eastAsia="zh-CN"/>
+          <w14:textFill>
+            <w14:solidFill>
+              <w14:schemeClr w14:val="tx1"/>
+            </w14:solidFill>
+          </w14:textFill>
+        </w:rPr>
+      </w:pPr>
+      <w:r>
+        <w:rPr>
+          <w:rFonts w:hint="default"/>
+          <w:b/>
+          <w:bCs/>
+          <w:i w:val="0"/>
+          <w:iCs w:val="0"/>
+          <w:color w:val="000000" w:themeColor="text1"/>
+          <w:sz w:val="28"/>
+          <w:szCs w:val="22"/>
+          <w:lang w:val="nb-NO" w:eastAsia="zh-CN"/>
+          <w14:textFill>
+            <w14:solidFill>
+              <w14:schemeClr w14:val="tx1"/>
+            </w14:solidFill>
+          </w14:textFill>
+        </w:rPr>
+        <w:t>For oblig 1-2</w:t>
+      </w:r>
+    </w:p>
+    <w:p>
+      <w:pPr>
+        <w:numPr>
+          <w:ilvl w:val="0"/>
+          <w:numId w:val="0"/>
+        </w:numPr>
+        <w:ind w:leftChars="0"/>
+        <w:jc w:val="both"/>
+        <w:rPr>
+          <w:rFonts w:hint="default"/>
+          <w:i w:val="0"/>
+          <w:iCs w:val="0"/>
+          <w:color w:val="000000" w:themeColor="text1"/>
+          <w:sz w:val="28"/>
+          <w:szCs w:val="22"/>
+          <w:lang w:val="nb-NO" w:eastAsia="zh-CN"/>
+          <w14:textFill>
+            <w14:solidFill>
+              <w14:schemeClr w14:val="tx1"/>
+            </w14:solidFill>
+          </w14:textFill>
+        </w:rPr>
+      </w:pPr>
+      <w:r>
+        <w:rPr>
+          <w:rFonts w:hint="default"/>
+          <w:i w:val="0"/>
+          <w:iCs w:val="0"/>
+          <w:color w:val="000000" w:themeColor="text1"/>
+          <w:sz w:val="28"/>
+          <w:szCs w:val="22"/>
+          <w:lang w:val="nb-NO" w:eastAsia="zh-CN"/>
+          <w14:textFill>
+            <w14:solidFill>
+              <w14:schemeClr w14:val="tx1"/>
+            </w14:solidFill>
+          </w14:textFill>
+        </w:rPr>
+        <w:t xml:space="preserve">I oppgave2/output_100,    line 7 (get 33), </w:t>
+      </w:r>
+    </w:p>
+    <w:p>
+      <w:pPr>
+        <w:numPr>
+          <w:ilvl w:val="0"/>
+          <w:numId w:val="0"/>
+        </w:numPr>
+        <w:ind w:leftChars="0"/>
+        <w:jc w:val="both"/>
+        <w:rPr>
+          <w:rFonts w:hint="default"/>
+          <w:i w:val="0"/>
+          <w:iCs w:val="0"/>
+          <w:color w:val="000000" w:themeColor="text1"/>
+          <w:sz w:val="28"/>
+          <w:szCs w:val="22"/>
+          <w:lang w:val="nb-NO" w:eastAsia="zh-CN"/>
+          <w14:textFill>
+            <w14:solidFill>
+              <w14:schemeClr w14:val="tx1"/>
+            </w14:solidFill>
+          </w14:textFill>
+        </w:rPr>
+      </w:pPr>
+      <w:r>
+        <w:rPr>
+          <w:rFonts w:hint="default"/>
+          <w:b/>
+          <w:bCs/>
+          <w:i w:val="0"/>
+          <w:iCs w:val="0"/>
+          <w:color w:val="000000" w:themeColor="text1"/>
+          <w:sz w:val="28"/>
+          <w:szCs w:val="22"/>
+          <w:u w:val="none"/>
+          <w:lang w:val="nb-NO" w:eastAsia="zh-CN"/>
+          <w14:textFill>
+            <w14:solidFill>
+              <w14:schemeClr w14:val="tx1"/>
+            </w14:solidFill>
+          </w14:textFill>
+        </w:rPr>
+        <w:t>forventer</w:t>
+      </w:r>
+      <w:r>
+        <w:rPr>
+          <w:rFonts w:hint="default"/>
+          <w:b/>
+          <w:bCs/>
+          <w:i w:val="0"/>
+          <w:iCs w:val="0"/>
+          <w:color w:val="000000" w:themeColor="text1"/>
+          <w:sz w:val="28"/>
+          <w:szCs w:val="22"/>
+          <w:u w:val="none"/>
+          <w:lang w:val="nb-NO" w:eastAsia="zh-CN"/>
+          <w14:textFill>
+            <w14:solidFill>
+              <w14:schemeClr w14:val="tx1"/>
+            </w14:solidFill>
+          </w14:textFill>
+        </w:rPr>
+        <w:t xml:space="preserve">         </w:t>
+      </w:r>
+      <w:r>
+        <w:rPr>
+          <w:rFonts w:hint="default"/>
+          <w:i w:val="0"/>
+          <w:iCs w:val="0"/>
+          <w:color w:val="000000" w:themeColor="text1"/>
+          <w:sz w:val="28"/>
+          <w:szCs w:val="22"/>
+          <w:lang w:val="nb-NO" w:eastAsia="zh-CN"/>
+          <w14:textFill>
+            <w14:solidFill>
+              <w14:schemeClr w14:val="tx1"/>
+            </w14:solidFill>
+          </w14:textFill>
+        </w:rPr>
+        <w:t xml:space="preserve">208034656 (som er inserted i line 11 i input_100), </w:t>
+      </w:r>
+    </w:p>
+    <w:p>
+      <w:pPr>
+        <w:numPr>
+          <w:ilvl w:val="0"/>
+          <w:numId w:val="0"/>
+        </w:numPr>
+        <w:ind w:leftChars="0"/>
+        <w:jc w:val="both"/>
+        <w:rPr>
+          <w:rFonts w:hint="default"/>
+          <w:i w:val="0"/>
+          <w:iCs w:val="0"/>
+          <w:color w:val="000000" w:themeColor="text1"/>
+          <w:sz w:val="28"/>
+          <w:szCs w:val="22"/>
+          <w:lang w:val="nb-NO" w:eastAsia="zh-CN"/>
+          <w14:textFill>
+            <w14:solidFill>
+              <w14:schemeClr w14:val="tx1"/>
+            </w14:solidFill>
+          </w14:textFill>
+        </w:rPr>
+      </w:pPr>
+      <w:r>
+        <w:rPr>
+          <w:rFonts w:hint="default"/>
+          <w:b/>
+          <w:bCs/>
+          <w:i w:val="0"/>
+          <w:iCs w:val="0"/>
+          <w:color w:val="000000" w:themeColor="text1"/>
+          <w:sz w:val="28"/>
+          <w:szCs w:val="22"/>
+          <w:u w:val="none"/>
+          <w:lang w:val="nb-NO" w:eastAsia="zh-CN"/>
+          <w14:textFill>
+            <w14:solidFill>
+              <w14:schemeClr w14:val="tx1"/>
+            </w14:solidFill>
+          </w14:textFill>
+        </w:rPr>
+        <w:t xml:space="preserve">men jeg fikk    </w:t>
+      </w:r>
+      <w:r>
+        <w:rPr>
+          <w:rFonts w:hint="default"/>
+          <w:i w:val="0"/>
+          <w:iCs w:val="0"/>
+          <w:color w:val="000000" w:themeColor="text1"/>
+          <w:sz w:val="28"/>
+          <w:szCs w:val="22"/>
+          <w:lang w:val="nb-NO" w:eastAsia="zh-CN"/>
+          <w14:textFill>
+            <w14:solidFill>
+              <w14:schemeClr w14:val="tx1"/>
+            </w14:solidFill>
+          </w14:textFill>
+        </w:rPr>
+        <w:t>94640931     (som er inserted i line 3 i input_100).</w:t>
+      </w:r>
+    </w:p>
+    <w:p>
+      <w:pPr>
+        <w:numPr>
+          <w:ilvl w:val="0"/>
+          <w:numId w:val="0"/>
+        </w:numPr>
+        <w:ind w:leftChars="0"/>
+        <w:jc w:val="both"/>
+        <w:rPr>
+          <w:rFonts w:hint="default"/>
+          <w:i w:val="0"/>
+          <w:iCs w:val="0"/>
+          <w:color w:val="000000" w:themeColor="text1"/>
+          <w:sz w:val="28"/>
+          <w:szCs w:val="22"/>
+          <w:lang w:val="nb-NO" w:eastAsia="zh-CN"/>
+          <w14:textFill>
+            <w14:solidFill>
+              <w14:schemeClr w14:val="tx1"/>
+            </w14:solidFill>
+          </w14:textFill>
+        </w:rPr>
+      </w:pPr>
+      <w:r>
+        <w:rPr>
+          <w:rFonts w:hint="default"/>
+          <w:i w:val="0"/>
+          <w:iCs w:val="0"/>
+          <w:color w:val="000000" w:themeColor="text1"/>
+          <w:sz w:val="28"/>
+          <w:szCs w:val="22"/>
+          <w:lang w:val="nb-NO" w:eastAsia="zh-CN"/>
+          <w14:textFill>
+            <w14:solidFill>
+              <w14:schemeClr w14:val="tx1"/>
+            </w14:solidFill>
+          </w14:textFill>
+        </w:rPr>
+        <w:t>Dette er det eneste tall som er anneledes i oppgave2/output_100;</w:t>
+      </w:r>
+    </w:p>
+    <w:p>
+      <w:pPr>
+        <w:numPr>
+          <w:ilvl w:val="0"/>
+          <w:numId w:val="0"/>
+        </w:numPr>
+        <w:ind w:leftChars="0"/>
+        <w:jc w:val="both"/>
+        <w:rPr>
+          <w:rFonts w:hint="default"/>
+          <w:i w:val="0"/>
+          <w:iCs w:val="0"/>
+          <w:color w:val="000000" w:themeColor="text1"/>
+          <w:sz w:val="28"/>
+          <w:szCs w:val="22"/>
+          <w:lang w:val="nb-NO" w:eastAsia="zh-CN"/>
+          <w14:textFill>
+            <w14:solidFill>
+              <w14:schemeClr w14:val="tx1"/>
+            </w14:solidFill>
+          </w14:textFill>
+        </w:rPr>
+      </w:pPr>
+    </w:p>
+    <w:p>
+      <w:pPr>
+        <w:numPr>
+          <w:ilvl w:val="0"/>
+          <w:numId w:val="0"/>
+        </w:numPr>
+        <w:ind w:leftChars="0"/>
+        <w:jc w:val="both"/>
+        <w:rPr>
+          <w:rFonts w:hint="default"/>
+          <w:i w:val="0"/>
+          <w:iCs w:val="0"/>
+          <w:color w:val="000000" w:themeColor="text1"/>
+          <w:sz w:val="28"/>
+          <w:szCs w:val="22"/>
+          <w:lang w:val="nb-NO" w:eastAsia="zh-CN"/>
+          <w14:textFill>
+            <w14:solidFill>
+              <w14:schemeClr w14:val="tx1"/>
+            </w14:solidFill>
+          </w14:textFill>
+        </w:rPr>
+      </w:pPr>
+      <w:r>
+        <w:rPr>
+          <w:rFonts w:hint="default"/>
+          <w:i w:val="0"/>
+          <w:iCs w:val="0"/>
+          <w:color w:val="000000" w:themeColor="text1"/>
+          <w:sz w:val="28"/>
+          <w:szCs w:val="22"/>
+          <w:lang w:val="nb-NO" w:eastAsia="zh-CN"/>
+          <w14:textFill>
+            <w14:solidFill>
+              <w14:schemeClr w14:val="tx1"/>
+            </w14:solidFill>
+          </w14:textFill>
+        </w:rPr>
+        <w:t xml:space="preserve">Vet ikke hva som er feil. Har spurt gruppelæreren, og han visste ikke heller. Men jeg har laget et log til testLogO1-2.txt, som logger ut alt som kjer i min Teque. </w:t>
+      </w:r>
+      <w:r>
+        <w:rPr>
+          <w:rFonts w:hint="default"/>
+          <w:i w:val="0"/>
+          <w:iCs w:val="0"/>
+          <w:color w:val="000000" w:themeColor="text1"/>
+          <w:sz w:val="28"/>
+          <w:szCs w:val="22"/>
+          <w:u w:val="single"/>
+          <w:lang w:val="nb-NO" w:eastAsia="zh-CN"/>
+          <w14:textFill>
+            <w14:solidFill>
+              <w14:schemeClr w14:val="tx1"/>
+            </w14:solidFill>
+          </w14:textFill>
+        </w:rPr>
+        <w:t>Line 89 i testLogO1-2.txt</w:t>
+      </w:r>
+      <w:r>
+        <w:rPr>
+          <w:rFonts w:hint="default"/>
+          <w:i w:val="0"/>
+          <w:iCs w:val="0"/>
+          <w:color w:val="000000" w:themeColor="text1"/>
+          <w:sz w:val="28"/>
+          <w:szCs w:val="22"/>
+          <w:lang w:val="nb-NO" w:eastAsia="zh-CN"/>
+          <w14:textFill>
+            <w14:solidFill>
+              <w14:schemeClr w14:val="tx1"/>
+            </w14:solidFill>
+          </w14:textFill>
+        </w:rPr>
+        <w:t xml:space="preserve"> er hvor 208034656 og 94640931 møtes. Alt ser riktig ut for meg.</w:t>
+      </w:r>
+    </w:p>
+    <w:p>
+      <w:pPr>
+        <w:numPr>
+          <w:ilvl w:val="0"/>
+          <w:numId w:val="0"/>
+        </w:numPr>
+        <w:ind w:leftChars="0"/>
+        <w:jc w:val="both"/>
+        <w:rPr>
+          <w:rFonts w:hint="default"/>
+          <w:i w:val="0"/>
+          <w:iCs w:val="0"/>
+          <w:color w:val="000000" w:themeColor="text1"/>
+          <w:sz w:val="28"/>
+          <w:szCs w:val="22"/>
+          <w:lang w:val="nb-NO" w:eastAsia="zh-CN"/>
+          <w14:textFill>
+            <w14:solidFill>
+              <w14:schemeClr w14:val="tx1"/>
+            </w14:solidFill>
+          </w14:textFill>
+        </w:rPr>
+      </w:pPr>
+      <w:r>
+        <w:rPr>
+          <w:rFonts w:hint="default"/>
+          <w:i w:val="0"/>
+          <w:iCs w:val="0"/>
+          <w:color w:val="000000" w:themeColor="text1"/>
+          <w:sz w:val="28"/>
+          <w:szCs w:val="22"/>
+          <w:lang w:val="nb-NO" w:eastAsia="zh-CN"/>
+          <w14:textFill>
+            <w14:solidFill>
+              <w14:schemeClr w14:val="tx1"/>
+            </w14:solidFill>
+          </w14:textFill>
+        </w:rPr>
+        <w:t>Kanskje noe feil etter dette??</w:t>
+      </w:r>
+    </w:p>
+    <w:p>
+      <w:pPr>
+        <w:numPr>
+          <w:ilvl w:val="0"/>
+          <w:numId w:val="0"/>
+        </w:numPr>
+        <w:ind w:leftChars="0"/>
+        <w:jc w:val="both"/>
+        <w:rPr>
+          <w:rFonts w:hint="default"/>
+          <w:i w:val="0"/>
+          <w:iCs w:val="0"/>
+          <w:color w:val="000000" w:themeColor="text1"/>
+          <w:sz w:val="28"/>
+          <w:szCs w:val="22"/>
+          <w:lang w:val="nb-NO" w:eastAsia="zh-CN"/>
+          <w14:textFill>
+            <w14:solidFill>
+              <w14:schemeClr w14:val="tx1"/>
+            </w14:solidFill>
+          </w14:textFill>
+        </w:rPr>
+      </w:pPr>
+      <w:r>
+        <w:rPr>
+          <w:rFonts w:hint="default"/>
+          <w:i w:val="0"/>
+          <w:iCs w:val="0"/>
+          <w:color w:val="000000" w:themeColor="text1"/>
+          <w:sz w:val="28"/>
+          <w:szCs w:val="22"/>
+          <w:lang w:val="nb-NO" w:eastAsia="zh-CN"/>
+          <w14:textFill>
+            <w14:solidFill>
+              <w14:schemeClr w14:val="tx1"/>
+            </w14:solidFill>
+          </w14:textFill>
+        </w:rPr>
+        <w:t>Er det noe feil med push_middle kanskje??</w:t>
+      </w:r>
+    </w:p>
+    <w:p>
+      <w:pPr>
+        <w:rPr>
+          <w:rFonts w:hint="default"/>
+          <w:lang w:val="nb-NO"/>
+        </w:rPr>
+      </w:pPr>
+    </w:p>
+    <w:p>
+      <w:pPr>
+        <w:rPr>
+          <w:rFonts w:hint="default"/>
+          <w:lang w:val="nb-NO"/>
+        </w:rPr>
+      </w:pPr>
+    </w:p>
+    <w:p>
+      <w:pPr>
+        <w:rPr>
+          <w:rFonts w:hint="default"/>
+          <w:lang w:val="nb-NO"/>
+        </w:rPr>
+      </w:pPr>
+    </w:p>
+    <w:p>
+      <w:pPr>
+        <w:rPr>
+          <w:rFonts w:hint="default"/>
+          <w:lang w:val="nb-NO"/>
+        </w:rPr>
+      </w:pPr>
+    </w:p>
+    <w:p>
+      <w:pPr>
+        <w:rPr>
+          <w:rFonts w:hint="default"/>
+          <w:lang w:val="nb-NO"/>
+        </w:rPr>
+      </w:pPr>
+    </w:p>
+    <w:p>
+      <w:pPr>
+        <w:pStyle w:val="3"/>
+        <w:bidi w:val="0"/>
+        <w:rPr>
+          <w:rFonts w:hint="default"/>
           <w:lang w:val="nb-NO"/>
         </w:rPr>
       </w:pPr>
@@ -656,7 +1385,7 @@
           <w:szCs w:val="22"/>
           <w:lang w:val="nb-NO"/>
         </w:rPr>
-        <w:t>Verste-tilfelle til alle fire metoder er O(1),</w:t>
+        <w:t>Verste-tilfelle til get() er O(n), fordi size() til en deque er O(n).</w:t>
       </w:r>
     </w:p>
     <w:p>
@@ -676,7 +1405,7 @@
           <w:szCs w:val="22"/>
           <w:lang w:val="nb-NO"/>
         </w:rPr>
-        <w:t>fordi både addFirst(), addLast() og size() til en deque er O(1).</w:t>
+        <w:t>Verste-tilfelle til andre tre metoder er O(1),</w:t>
       </w:r>
     </w:p>
     <w:p>
@@ -689,6 +1418,15 @@
           <w:lang w:val="nb-NO"/>
         </w:rPr>
       </w:pPr>
+      <w:r>
+        <w:rPr>
+          <w:rFonts w:hint="default"/>
+          <w:sz w:val="28"/>
+          <w:szCs w:val="22"/>
+          <w:lang w:val="nb-NO"/>
+        </w:rPr>
+        <w:t>fordi både addFirst() og addLast() til en deque er O(1).</w:t>
+      </w:r>
     </w:p>
     <w:p>
       <w:pPr>
@@ -707,14 +1445,14 @@
         <w:bidi w:val="0"/>
         <w:rPr>
           <w:rFonts w:hint="default"/>
-          <w:color w:val="0000FF"/>
+          <w:color w:val="auto"/>
           <w:lang w:val="nb-NO"/>
         </w:rPr>
       </w:pPr>
       <w:r>
         <w:rPr>
           <w:rFonts w:hint="default"/>
-          <w:color w:val="0000FF"/>
+          <w:color w:val="auto"/>
           <w:lang w:val="nb-NO"/>
         </w:rPr>
         <w:t>(d)</w:t>
@@ -725,7 +1463,6 @@
         <w:jc w:val="both"/>
         <w:rPr>
           <w:rFonts w:hint="default"/>
-          <w:color w:val="0000FF"/>
           <w:sz w:val="28"/>
           <w:szCs w:val="22"/>
           <w:lang w:val="nb-NO"/>
@@ -734,12 +1471,22 @@
       <w:r>
         <w:rPr>
           <w:rFonts w:hint="default"/>
-          <w:color w:val="0000FF"/>
-          <w:sz w:val="28"/>
-          <w:szCs w:val="22"/>
-          <w:lang w:val="nb-NO"/>
-        </w:rPr>
-        <w:t>!!!!!!!!!!!!!!!!!!!!!!!!!!!!!!!!!!!!!!!!!!!!1</w:t>
+          <w:sz w:val="28"/>
+          <w:szCs w:val="22"/>
+          <w:lang w:val="nb-NO"/>
+        </w:rPr>
+        <w:t>Hvis n er begrenset/en konstant</w:t>
+      </w:r>
+      <w:bookmarkStart w:id="0" w:name="_GoBack"/>
+      <w:bookmarkEnd w:id="0"/>
+      <w:r>
+        <w:rPr>
+          <w:rFonts w:hint="default"/>
+          <w:sz w:val="28"/>
+          <w:szCs w:val="22"/>
+          <w:lang w:val="nb-NO"/>
+        </w:rPr>
+        <w:t>, så er O(106)=O(105)=.......=O(1)</w:t>
       </w:r>
     </w:p>
     <w:p>
@@ -752,6 +1499,15 @@
           <w:lang w:val="nb-NO"/>
         </w:rPr>
       </w:pPr>
+      <w:r>
+        <w:rPr>
+          <w:rFonts w:hint="default"/>
+          <w:sz w:val="28"/>
+          <w:szCs w:val="22"/>
+          <w:lang w:val="nb-NO"/>
+        </w:rPr>
+        <w:t>For size(), siden det er O(n),  for å sørge for at det ikke blir O(1), er det viktig å ferne begrensning på N;</w:t>
+      </w:r>
     </w:p>
     <w:p>
       <w:pPr>
@@ -763,8 +1519,6 @@
           <w:lang w:val="nb-NO"/>
         </w:rPr>
       </w:pPr>
-      <w:bookmarkStart w:id="0" w:name="_GoBack"/>
-      <w:bookmarkEnd w:id="0"/>
     </w:p>
     <w:p>
       <w:pPr>
@@ -2377,6 +3131,18 @@
       <w:rPr>
         <w:rFonts w:hint="default" w:ascii="Wingdings" w:hAnsi="Wingdings"/>
       </w:rPr>
+    </w:lvl>
+  </w:abstractNum>
+  <w:abstractNum w:abstractNumId="10">
+    <w:nsid w:val="6D584F88"/>
+    <w:multiLevelType w:val="singleLevel"/>
+    <w:tmpl w:val="6D584F88"/>
+    <w:lvl w:ilvl="0" w:tentative="0">
+      <w:start w:val="1"/>
+      <w:numFmt w:val="decimal"/>
+      <w:suff w:val="space"/>
+      <w:lvlText w:val="%1."/>
+      <w:lvlJc w:val="left"/>
     </w:lvl>
   </w:abstractNum>
   <w:num w:numId="1">
@@ -2409,6 +3175,9 @@
   <w:num w:numId="10">
     <w:abstractNumId w:val="0"/>
   </w:num>
+  <w:num w:numId="11">
+    <w:abstractNumId w:val="10"/>
+  </w:num>
 </w:numbering>
 </file>
 
@@ -2445,10 +3214,10 @@
     <w:lsdException w:qFormat="1" w:unhideWhenUsed="0" w:uiPriority="0" w:semiHidden="0" w:name="toc 1"/>
     <w:lsdException w:unhideWhenUsed="0" w:uiPriority="0" w:semiHidden="0" w:name="toc 2"/>
     <w:lsdException w:qFormat="1" w:unhideWhenUsed="0" w:uiPriority="0" w:semiHidden="0" w:name="toc 3"/>
-    <w:lsdException w:unhideWhenUsed="0" w:uiPriority="0" w:semiHidden="0" w:name="toc 4"/>
-    <w:lsdException w:unhideWhenUsed="0" w:uiPriority="0" w:semiHidden="0" w:name="toc 5"/>
-    <w:lsdException w:unhideWhenUsed="0" w:uiPriority="0" w:semiHidden="0" w:name="toc 6"/>
-    <w:lsdException w:unhideWhenUsed="0" w:uiPriority="0" w:semiHidden="0" w:name="toc 7"/>
+    <w:lsdException w:qFormat="1" w:unhideWhenUsed="0" w:uiPriority="0" w:semiHidden="0" w:name="toc 4"/>
+    <w:lsdException w:qFormat="1" w:unhideWhenUsed="0" w:uiPriority="0" w:semiHidden="0" w:name="toc 5"/>
+    <w:lsdException w:qFormat="1" w:unhideWhenUsed="0" w:uiPriority="0" w:semiHidden="0" w:name="toc 6"/>
+    <w:lsdException w:qFormat="1" w:unhideWhenUsed="0" w:uiPriority="0" w:semiHidden="0" w:name="toc 7"/>
     <w:lsdException w:qFormat="1" w:unhideWhenUsed="0" w:uiPriority="0" w:semiHidden="0" w:name="toc 8"/>
     <w:lsdException w:qFormat="1" w:unhideWhenUsed="0" w:uiPriority="0" w:semiHidden="0" w:name="toc 9"/>
     <w:lsdException w:qFormat="1" w:unhideWhenUsed="0" w:uiPriority="0" w:semiHidden="0" w:name="Normal Indent"/>
@@ -2542,7 +3311,7 @@
     <w:lsdException w:unhideWhenUsed="0" w:uiPriority="0" w:semiHidden="0" w:name="Table Columns 2"/>
     <w:lsdException w:unhideWhenUsed="0" w:uiPriority="0" w:semiHidden="0" w:name="Table Columns 3"/>
     <w:lsdException w:qFormat="1" w:unhideWhenUsed="0" w:uiPriority="0" w:semiHidden="0" w:name="Table Columns 4"/>
-    <w:lsdException w:unhideWhenUsed="0" w:uiPriority="0" w:semiHidden="0" w:name="Table Columns 5"/>
+    <w:lsdException w:qFormat="1" w:unhideWhenUsed="0" w:uiPriority="0" w:semiHidden="0" w:name="Table Columns 5"/>
     <w:lsdException w:qFormat="1" w:unhideWhenUsed="0" w:uiPriority="0" w:semiHidden="0" w:name="Table Grid 1"/>
     <w:lsdException w:qFormat="1" w:unhideWhenUsed="0" w:uiPriority="0" w:semiHidden="0" w:name="Table Grid 2"/>
     <w:lsdException w:qFormat="1" w:unhideWhenUsed="0" w:uiPriority="0" w:semiHidden="0" w:name="Table Grid 3"/>
@@ -2552,8 +3321,8 @@
     <w:lsdException w:qFormat="1" w:unhideWhenUsed="0" w:uiPriority="0" w:semiHidden="0" w:name="Table Grid 7"/>
     <w:lsdException w:qFormat="1" w:unhideWhenUsed="0" w:uiPriority="0" w:semiHidden="0" w:name="Table Grid 8"/>
     <w:lsdException w:qFormat="1" w:unhideWhenUsed="0" w:uiPriority="0" w:semiHidden="0" w:name="Table List 1"/>
-    <w:lsdException w:unhideWhenUsed="0" w:uiPriority="0" w:semiHidden="0" w:name="Table List 2"/>
-    <w:lsdException w:unhideWhenUsed="0" w:uiPriority="0" w:semiHidden="0" w:name="Table List 3"/>
+    <w:lsdException w:qFormat="1" w:unhideWhenUsed="0" w:uiPriority="0" w:semiHidden="0" w:name="Table List 2"/>
+    <w:lsdException w:qFormat="1" w:unhideWhenUsed="0" w:uiPriority="0" w:semiHidden="0" w:name="Table List 3"/>
     <w:lsdException w:unhideWhenUsed="0" w:uiPriority="0" w:semiHidden="0" w:name="Table List 4"/>
     <w:lsdException w:qFormat="1" w:unhideWhenUsed="0" w:uiPriority="0" w:semiHidden="0" w:name="Table List 5"/>
     <w:lsdException w:qFormat="1" w:unhideWhenUsed="0" w:uiPriority="0" w:semiHidden="0" w:name="Table List 6"/>
@@ -2566,23 +3335,23 @@
     <w:lsdException w:qFormat="1" w:unhideWhenUsed="0" w:uiPriority="0" w:semiHidden="0" w:name="Table Elegant"/>
     <w:lsdException w:qFormat="1" w:unhideWhenUsed="0" w:uiPriority="0" w:semiHidden="0" w:name="Table Professional"/>
     <w:lsdException w:unhideWhenUsed="0" w:uiPriority="0" w:semiHidden="0" w:name="Table Subtle 1"/>
-    <w:lsdException w:unhideWhenUsed="0" w:uiPriority="0" w:semiHidden="0" w:name="Table Subtle 2"/>
+    <w:lsdException w:qFormat="1" w:unhideWhenUsed="0" w:uiPriority="0" w:semiHidden="0" w:name="Table Subtle 2"/>
     <w:lsdException w:qFormat="1" w:unhideWhenUsed="0" w:uiPriority="0" w:semiHidden="0" w:name="Table Web 1"/>
     <w:lsdException w:unhideWhenUsed="0" w:uiPriority="0" w:semiHidden="0" w:name="Table Web 2"/>
     <w:lsdException w:unhideWhenUsed="0" w:uiPriority="0" w:semiHidden="0" w:name="Table Web 3"/>
     <w:lsdException w:qFormat="1" w:unhideWhenUsed="0" w:uiPriority="0" w:semiHidden="0" w:name="Balloon Text"/>
     <w:lsdException w:unhideWhenUsed="0" w:uiPriority="0" w:semiHidden="0" w:name="Table Grid"/>
-    <w:lsdException w:unhideWhenUsed="0" w:uiPriority="0" w:semiHidden="0" w:name="Table Theme"/>
+    <w:lsdException w:qFormat="1" w:unhideWhenUsed="0" w:uiPriority="0" w:semiHidden="0" w:name="Table Theme"/>
     <w:lsdException w:qFormat="1" w:unhideWhenUsed="0" w:uiPriority="60" w:semiHidden="0" w:name="Light Shading"/>
     <w:lsdException w:unhideWhenUsed="0" w:uiPriority="61" w:semiHidden="0" w:name="Light List"/>
     <w:lsdException w:unhideWhenUsed="0" w:uiPriority="62" w:semiHidden="0" w:name="Light Grid"/>
     <w:lsdException w:unhideWhenUsed="0" w:uiPriority="63" w:semiHidden="0" w:name="Medium Shading 1"/>
     <w:lsdException w:unhideWhenUsed="0" w:uiPriority="64" w:semiHidden="0" w:name="Medium Shading 2"/>
     <w:lsdException w:qFormat="1" w:unhideWhenUsed="0" w:uiPriority="65" w:semiHidden="0" w:name="Medium List 1"/>
-    <w:lsdException w:unhideWhenUsed="0" w:uiPriority="66" w:semiHidden="0" w:name="Medium List 2"/>
+    <w:lsdException w:qFormat="1" w:unhideWhenUsed="0" w:uiPriority="66" w:semiHidden="0" w:name="Medium List 2"/>
     <w:lsdException w:qFormat="1" w:unhideWhenUsed="0" w:uiPriority="67" w:semiHidden="0" w:name="Medium Grid 1"/>
     <w:lsdException w:qFormat="1" w:unhideWhenUsed="0" w:uiPriority="68" w:semiHidden="0" w:name="Medium Grid 2"/>
-    <w:lsdException w:unhideWhenUsed="0" w:uiPriority="69" w:semiHidden="0" w:name="Medium Grid 3"/>
+    <w:lsdException w:qFormat="1" w:unhideWhenUsed="0" w:uiPriority="69" w:semiHidden="0" w:name="Medium Grid 3"/>
     <w:lsdException w:qFormat="1" w:unhideWhenUsed="0" w:uiPriority="70" w:semiHidden="0" w:name="Dark List"/>
     <w:lsdException w:qFormat="1" w:unhideWhenUsed="0" w:uiPriority="71" w:semiHidden="0" w:name="Colorful Shading"/>
     <w:lsdException w:qFormat="1" w:unhideWhenUsed="0" w:uiPriority="72" w:semiHidden="0" w:name="Colorful List"/>
@@ -2590,28 +3359,28 @@
     <w:lsdException w:unhideWhenUsed="0" w:uiPriority="60" w:semiHidden="0" w:name="Light Shading Accent 1"/>
     <w:lsdException w:unhideWhenUsed="0" w:uiPriority="61" w:semiHidden="0" w:name="Light List Accent 1"/>
     <w:lsdException w:qFormat="1" w:unhideWhenUsed="0" w:uiPriority="62" w:semiHidden="0" w:name="Light Grid Accent 1"/>
-    <w:lsdException w:unhideWhenUsed="0" w:uiPriority="63" w:semiHidden="0" w:name="Medium Shading 1 Accent 1"/>
+    <w:lsdException w:qFormat="1" w:unhideWhenUsed="0" w:uiPriority="63" w:semiHidden="0" w:name="Medium Shading 1 Accent 1"/>
     <w:lsdException w:qFormat="1" w:unhideWhenUsed="0" w:uiPriority="64" w:semiHidden="0" w:name="Medium Shading 2 Accent 1"/>
-    <w:lsdException w:unhideWhenUsed="0" w:uiPriority="65" w:semiHidden="0" w:name="Medium List 1 Accent 1"/>
+    <w:lsdException w:qFormat="1" w:unhideWhenUsed="0" w:uiPriority="65" w:semiHidden="0" w:name="Medium List 1 Accent 1"/>
     <w:lsdException w:qFormat="1" w:unhideWhenUsed="0" w:uiPriority="66" w:semiHidden="0" w:name="Medium List 2 Accent 1"/>
     <w:lsdException w:qFormat="1" w:unhideWhenUsed="0" w:uiPriority="67" w:semiHidden="0" w:name="Medium Grid 1 Accent 1"/>
     <w:lsdException w:qFormat="1" w:unhideWhenUsed="0" w:uiPriority="68" w:semiHidden="0" w:name="Medium Grid 2 Accent 1"/>
-    <w:lsdException w:unhideWhenUsed="0" w:uiPriority="69" w:semiHidden="0" w:name="Medium Grid 3 Accent 1"/>
-    <w:lsdException w:unhideWhenUsed="0" w:uiPriority="70" w:semiHidden="0" w:name="Dark List Accent 1"/>
+    <w:lsdException w:qFormat="1" w:unhideWhenUsed="0" w:uiPriority="69" w:semiHidden="0" w:name="Medium Grid 3 Accent 1"/>
+    <w:lsdException w:qFormat="1" w:unhideWhenUsed="0" w:uiPriority="70" w:semiHidden="0" w:name="Dark List Accent 1"/>
     <w:lsdException w:qFormat="1" w:unhideWhenUsed="0" w:uiPriority="71" w:semiHidden="0" w:name="Colorful Shading Accent 1"/>
     <w:lsdException w:qFormat="1" w:unhideWhenUsed="0" w:uiPriority="72" w:semiHidden="0" w:name="Colorful List Accent 1"/>
     <w:lsdException w:qFormat="1" w:unhideWhenUsed="0" w:uiPriority="73" w:semiHidden="0" w:name="Colorful Grid Accent 1"/>
     <w:lsdException w:unhideWhenUsed="0" w:uiPriority="60" w:semiHidden="0" w:name="Light Shading Accent 2"/>
     <w:lsdException w:qFormat="1" w:unhideWhenUsed="0" w:uiPriority="61" w:semiHidden="0" w:name="Light List Accent 2"/>
     <w:lsdException w:unhideWhenUsed="0" w:uiPriority="62" w:semiHidden="0" w:name="Light Grid Accent 2"/>
-    <w:lsdException w:unhideWhenUsed="0" w:uiPriority="63" w:semiHidden="0" w:name="Medium Shading 1 Accent 2"/>
+    <w:lsdException w:qFormat="1" w:unhideWhenUsed="0" w:uiPriority="63" w:semiHidden="0" w:name="Medium Shading 1 Accent 2"/>
     <w:lsdException w:unhideWhenUsed="0" w:uiPriority="64" w:semiHidden="0" w:name="Medium Shading 2 Accent 2"/>
-    <w:lsdException w:unhideWhenUsed="0" w:uiPriority="65" w:semiHidden="0" w:name="Medium List 1 Accent 2"/>
-    <w:lsdException w:unhideWhenUsed="0" w:uiPriority="66" w:semiHidden="0" w:name="Medium List 2 Accent 2"/>
+    <w:lsdException w:qFormat="1" w:unhideWhenUsed="0" w:uiPriority="65" w:semiHidden="0" w:name="Medium List 1 Accent 2"/>
+    <w:lsdException w:qFormat="1" w:unhideWhenUsed="0" w:uiPriority="66" w:semiHidden="0" w:name="Medium List 2 Accent 2"/>
     <w:lsdException w:qFormat="1" w:unhideWhenUsed="0" w:uiPriority="67" w:semiHidden="0" w:name="Medium Grid 1 Accent 2"/>
     <w:lsdException w:qFormat="1" w:unhideWhenUsed="0" w:uiPriority="68" w:semiHidden="0" w:name="Medium Grid 2 Accent 2"/>
     <w:lsdException w:qFormat="1" w:unhideWhenUsed="0" w:uiPriority="69" w:semiHidden="0" w:name="Medium Grid 3 Accent 2"/>
-    <w:lsdException w:unhideWhenUsed="0" w:uiPriority="70" w:semiHidden="0" w:name="Dark List Accent 2"/>
+    <w:lsdException w:qFormat="1" w:unhideWhenUsed="0" w:uiPriority="70" w:semiHidden="0" w:name="Dark List Accent 2"/>
     <w:lsdException w:qFormat="1" w:unhideWhenUsed="0" w:uiPriority="71" w:semiHidden="0" w:name="Colorful Shading Accent 2"/>
     <w:lsdException w:qFormat="1" w:unhideWhenUsed="0" w:uiPriority="72" w:semiHidden="0" w:name="Colorful List Accent 2"/>
     <w:lsdException w:qFormat="1" w:unhideWhenUsed="0" w:uiPriority="73" w:semiHidden="0" w:name="Colorful Grid Accent 2"/>
@@ -2621,52 +3390,52 @@
     <w:lsdException w:qFormat="1" w:unhideWhenUsed="0" w:uiPriority="63" w:semiHidden="0" w:name="Medium Shading 1 Accent 3"/>
     <w:lsdException w:qFormat="1" w:unhideWhenUsed="0" w:uiPriority="64" w:semiHidden="0" w:name="Medium Shading 2 Accent 3"/>
     <w:lsdException w:qFormat="1" w:unhideWhenUsed="0" w:uiPriority="65" w:semiHidden="0" w:name="Medium List 1 Accent 3"/>
-    <w:lsdException w:unhideWhenUsed="0" w:uiPriority="66" w:semiHidden="0" w:name="Medium List 2 Accent 3"/>
+    <w:lsdException w:qFormat="1" w:unhideWhenUsed="0" w:uiPriority="66" w:semiHidden="0" w:name="Medium List 2 Accent 3"/>
     <w:lsdException w:qFormat="1" w:unhideWhenUsed="0" w:uiPriority="67" w:semiHidden="0" w:name="Medium Grid 1 Accent 3"/>
     <w:lsdException w:qFormat="1" w:unhideWhenUsed="0" w:uiPriority="68" w:semiHidden="0" w:name="Medium Grid 2 Accent 3"/>
-    <w:lsdException w:unhideWhenUsed="0" w:uiPriority="69" w:semiHidden="0" w:name="Medium Grid 3 Accent 3"/>
+    <w:lsdException w:qFormat="1" w:unhideWhenUsed="0" w:uiPriority="69" w:semiHidden="0" w:name="Medium Grid 3 Accent 3"/>
     <w:lsdException w:qFormat="1" w:unhideWhenUsed="0" w:uiPriority="70" w:semiHidden="0" w:name="Dark List Accent 3"/>
     <w:lsdException w:qFormat="1" w:unhideWhenUsed="0" w:uiPriority="71" w:semiHidden="0" w:name="Colorful Shading Accent 3"/>
     <w:lsdException w:qFormat="1" w:unhideWhenUsed="0" w:uiPriority="72" w:semiHidden="0" w:name="Colorful List Accent 3"/>
     <w:lsdException w:qFormat="1" w:unhideWhenUsed="0" w:uiPriority="73" w:semiHidden="0" w:name="Colorful Grid Accent 3"/>
-    <w:lsdException w:unhideWhenUsed="0" w:uiPriority="60" w:semiHidden="0" w:name="Light Shading Accent 4"/>
+    <w:lsdException w:qFormat="1" w:unhideWhenUsed="0" w:uiPriority="60" w:semiHidden="0" w:name="Light Shading Accent 4"/>
     <w:lsdException w:unhideWhenUsed="0" w:uiPriority="61" w:semiHidden="0" w:name="Light List Accent 4"/>
     <w:lsdException w:qFormat="1" w:unhideWhenUsed="0" w:uiPriority="62" w:semiHidden="0" w:name="Light Grid Accent 4"/>
     <w:lsdException w:unhideWhenUsed="0" w:uiPriority="63" w:semiHidden="0" w:name="Medium Shading 1 Accent 4"/>
     <w:lsdException w:qFormat="1" w:unhideWhenUsed="0" w:uiPriority="64" w:semiHidden="0" w:name="Medium Shading 2 Accent 4"/>
-    <w:lsdException w:unhideWhenUsed="0" w:uiPriority="65" w:semiHidden="0" w:name="Medium List 1 Accent 4"/>
-    <w:lsdException w:unhideWhenUsed="0" w:uiPriority="66" w:semiHidden="0" w:name="Medium List 2 Accent 4"/>
-    <w:lsdException w:unhideWhenUsed="0" w:uiPriority="67" w:semiHidden="0" w:name="Medium Grid 1 Accent 4"/>
-    <w:lsdException w:unhideWhenUsed="0" w:uiPriority="68" w:semiHidden="0" w:name="Medium Grid 2 Accent 4"/>
+    <w:lsdException w:qFormat="1" w:unhideWhenUsed="0" w:uiPriority="65" w:semiHidden="0" w:name="Medium List 1 Accent 4"/>
+    <w:lsdException w:qFormat="1" w:unhideWhenUsed="0" w:uiPriority="66" w:semiHidden="0" w:name="Medium List 2 Accent 4"/>
+    <w:lsdException w:qFormat="1" w:unhideWhenUsed="0" w:uiPriority="67" w:semiHidden="0" w:name="Medium Grid 1 Accent 4"/>
+    <w:lsdException w:qFormat="1" w:unhideWhenUsed="0" w:uiPriority="68" w:semiHidden="0" w:name="Medium Grid 2 Accent 4"/>
     <w:lsdException w:qFormat="1" w:unhideWhenUsed="0" w:uiPriority="69" w:semiHidden="0" w:name="Medium Grid 3 Accent 4"/>
-    <w:lsdException w:unhideWhenUsed="0" w:uiPriority="70" w:semiHidden="0" w:name="Dark List Accent 4"/>
+    <w:lsdException w:qFormat="1" w:unhideWhenUsed="0" w:uiPriority="70" w:semiHidden="0" w:name="Dark List Accent 4"/>
     <w:lsdException w:qFormat="1" w:unhideWhenUsed="0" w:uiPriority="71" w:semiHidden="0" w:name="Colorful Shading Accent 4"/>
     <w:lsdException w:qFormat="1" w:unhideWhenUsed="0" w:uiPriority="72" w:semiHidden="0" w:name="Colorful List Accent 4"/>
     <w:lsdException w:qFormat="1" w:unhideWhenUsed="0" w:uiPriority="73" w:semiHidden="0" w:name="Colorful Grid Accent 4"/>
-    <w:lsdException w:unhideWhenUsed="0" w:uiPriority="60" w:semiHidden="0" w:name="Light Shading Accent 5"/>
-    <w:lsdException w:unhideWhenUsed="0" w:uiPriority="61" w:semiHidden="0" w:name="Light List Accent 5"/>
-    <w:lsdException w:unhideWhenUsed="0" w:uiPriority="62" w:semiHidden="0" w:name="Light Grid Accent 5"/>
+    <w:lsdException w:qFormat="1" w:unhideWhenUsed="0" w:uiPriority="60" w:semiHidden="0" w:name="Light Shading Accent 5"/>
+    <w:lsdException w:qFormat="1" w:unhideWhenUsed="0" w:uiPriority="61" w:semiHidden="0" w:name="Light List Accent 5"/>
+    <w:lsdException w:qFormat="1" w:unhideWhenUsed="0" w:uiPriority="62" w:semiHidden="0" w:name="Light Grid Accent 5"/>
     <w:lsdException w:qFormat="1" w:unhideWhenUsed="0" w:uiPriority="63" w:semiHidden="0" w:name="Medium Shading 1 Accent 5"/>
-    <w:lsdException w:unhideWhenUsed="0" w:uiPriority="64" w:semiHidden="0" w:name="Medium Shading 2 Accent 5"/>
-    <w:lsdException w:unhideWhenUsed="0" w:uiPriority="65" w:semiHidden="0" w:name="Medium List 1 Accent 5"/>
-    <w:lsdException w:unhideWhenUsed="0" w:uiPriority="66" w:semiHidden="0" w:name="Medium List 2 Accent 5"/>
-    <w:lsdException w:unhideWhenUsed="0" w:uiPriority="67" w:semiHidden="0" w:name="Medium Grid 1 Accent 5"/>
-    <w:lsdException w:unhideWhenUsed="0" w:uiPriority="68" w:semiHidden="0" w:name="Medium Grid 2 Accent 5"/>
+    <w:lsdException w:qFormat="1" w:unhideWhenUsed="0" w:uiPriority="64" w:semiHidden="0" w:name="Medium Shading 2 Accent 5"/>
+    <w:lsdException w:qFormat="1" w:unhideWhenUsed="0" w:uiPriority="65" w:semiHidden="0" w:name="Medium List 1 Accent 5"/>
+    <w:lsdException w:qFormat="1" w:unhideWhenUsed="0" w:uiPriority="66" w:semiHidden="0" w:name="Medium List 2 Accent 5"/>
+    <w:lsdException w:qFormat="1" w:unhideWhenUsed="0" w:uiPriority="67" w:semiHidden="0" w:name="Medium Grid 1 Accent 5"/>
+    <w:lsdException w:qFormat="1" w:unhideWhenUsed="0" w:uiPriority="68" w:semiHidden="0" w:name="Medium Grid 2 Accent 5"/>
     <w:lsdException w:qFormat="1" w:unhideWhenUsed="0" w:uiPriority="69" w:semiHidden="0" w:name="Medium Grid 3 Accent 5"/>
-    <w:lsdException w:unhideWhenUsed="0" w:uiPriority="70" w:semiHidden="0" w:name="Dark List Accent 5"/>
+    <w:lsdException w:qFormat="1" w:unhideWhenUsed="0" w:uiPriority="70" w:semiHidden="0" w:name="Dark List Accent 5"/>
     <w:lsdException w:qFormat="1" w:unhideWhenUsed="0" w:uiPriority="71" w:semiHidden="0" w:name="Colorful Shading Accent 5"/>
     <w:lsdException w:qFormat="1" w:unhideWhenUsed="0" w:uiPriority="72" w:semiHidden="0" w:name="Colorful List Accent 5"/>
     <w:lsdException w:qFormat="1" w:unhideWhenUsed="0" w:uiPriority="73" w:semiHidden="0" w:name="Colorful Grid Accent 5"/>
     <w:lsdException w:qFormat="1" w:unhideWhenUsed="0" w:uiPriority="60" w:semiHidden="0" w:name="Light Shading Accent 6"/>
     <w:lsdException w:qFormat="1" w:unhideWhenUsed="0" w:uiPriority="61" w:semiHidden="0" w:name="Light List Accent 6"/>
     <w:lsdException w:qFormat="1" w:unhideWhenUsed="0" w:uiPriority="62" w:semiHidden="0" w:name="Light Grid Accent 6"/>
-    <w:lsdException w:unhideWhenUsed="0" w:uiPriority="63" w:semiHidden="0" w:name="Medium Shading 1 Accent 6"/>
-    <w:lsdException w:unhideWhenUsed="0" w:uiPriority="64" w:semiHidden="0" w:name="Medium Shading 2 Accent 6"/>
-    <w:lsdException w:unhideWhenUsed="0" w:uiPriority="65" w:semiHidden="0" w:name="Medium List 1 Accent 6"/>
+    <w:lsdException w:qFormat="1" w:unhideWhenUsed="0" w:uiPriority="63" w:semiHidden="0" w:name="Medium Shading 1 Accent 6"/>
+    <w:lsdException w:qFormat="1" w:unhideWhenUsed="0" w:uiPriority="64" w:semiHidden="0" w:name="Medium Shading 2 Accent 6"/>
+    <w:lsdException w:qFormat="1" w:unhideWhenUsed="0" w:uiPriority="65" w:semiHidden="0" w:name="Medium List 1 Accent 6"/>
     <w:lsdException w:qFormat="1" w:unhideWhenUsed="0" w:uiPriority="66" w:semiHidden="0" w:name="Medium List 2 Accent 6"/>
-    <w:lsdException w:unhideWhenUsed="0" w:uiPriority="67" w:semiHidden="0" w:name="Medium Grid 1 Accent 6"/>
-    <w:lsdException w:unhideWhenUsed="0" w:uiPriority="68" w:semiHidden="0" w:name="Medium Grid 2 Accent 6"/>
-    <w:lsdException w:unhideWhenUsed="0" w:uiPriority="69" w:semiHidden="0" w:name="Medium Grid 3 Accent 6"/>
+    <w:lsdException w:qFormat="1" w:unhideWhenUsed="0" w:uiPriority="67" w:semiHidden="0" w:name="Medium Grid 1 Accent 6"/>
+    <w:lsdException w:qFormat="1" w:unhideWhenUsed="0" w:uiPriority="68" w:semiHidden="0" w:name="Medium Grid 2 Accent 6"/>
+    <w:lsdException w:qFormat="1" w:unhideWhenUsed="0" w:uiPriority="69" w:semiHidden="0" w:name="Medium Grid 3 Accent 6"/>
     <w:lsdException w:qFormat="1" w:unhideWhenUsed="0" w:uiPriority="70" w:semiHidden="0" w:name="Dark List Accent 6"/>
     <w:lsdException w:qFormat="1" w:unhideWhenUsed="0" w:uiPriority="71" w:semiHidden="0" w:name="Colorful Shading Accent 6"/>
     <w:lsdException w:qFormat="1" w:unhideWhenUsed="0" w:uiPriority="72" w:semiHidden="0" w:name="Colorful List Accent 6"/>
@@ -5002,6 +5771,7 @@
   <w:style w:type="table" w:styleId="108">
     <w:name w:val="Table Columns 5"/>
     <w:basedOn w:val="12"/>
+    <w:qFormat/>
     <w:uiPriority w:val="0"/>
     <w:pPr>
       <w:widowControl w:val="0"/>
@@ -5843,6 +6613,7 @@
   <w:style w:type="table" w:styleId="121">
     <w:name w:val="Table List 2"/>
     <w:basedOn w:val="12"/>
+    <w:qFormat/>
     <w:uiPriority w:val="0"/>
     <w:pPr>
       <w:widowControl w:val="0"/>
@@ -5921,6 +6692,7 @@
   <w:style w:type="table" w:styleId="122">
     <w:name w:val="Table List 3"/>
     <w:basedOn w:val="12"/>
+    <w:qFormat/>
     <w:uiPriority w:val="0"/>
     <w:pPr>
       <w:widowControl w:val="0"/>
@@ -6656,6 +7428,7 @@
   <w:style w:type="table" w:styleId="135">
     <w:name w:val="Table Subtle 2"/>
     <w:basedOn w:val="12"/>
+    <w:qFormat/>
     <w:uiPriority w:val="0"/>
     <w:pPr>
       <w:widowControl w:val="0"/>
@@ -6739,6 +7512,7 @@
   <w:style w:type="table" w:styleId="136">
     <w:name w:val="Table Theme"/>
     <w:basedOn w:val="12"/>
+    <w:qFormat/>
     <w:uiPriority w:val="0"/>
     <w:pPr>
       <w:widowControl w:val="0"/>
@@ -6932,6 +7706,7 @@
     <w:name w:val="toc 4"/>
     <w:basedOn w:val="1"/>
     <w:next w:val="1"/>
+    <w:qFormat/>
     <w:uiPriority w:val="0"/>
     <w:pPr>
       <w:ind w:left="1260" w:leftChars="600"/>
@@ -6941,6 +7716,7 @@
     <w:name w:val="toc 5"/>
     <w:basedOn w:val="1"/>
     <w:next w:val="1"/>
+    <w:qFormat/>
     <w:uiPriority w:val="0"/>
     <w:pPr>
       <w:ind w:left="1680" w:leftChars="800"/>
@@ -6950,6 +7726,7 @@
     <w:name w:val="toc 6"/>
     <w:basedOn w:val="1"/>
     <w:next w:val="1"/>
+    <w:qFormat/>
     <w:uiPriority w:val="0"/>
     <w:pPr>
       <w:ind w:left="2100" w:leftChars="1000"/>
@@ -6959,6 +7736,7 @@
     <w:name w:val="toc 7"/>
     <w:basedOn w:val="1"/>
     <w:next w:val="1"/>
+    <w:qFormat/>
     <w:uiPriority w:val="0"/>
     <w:pPr>
       <w:ind w:left="2520" w:leftChars="1200"/>
@@ -7349,6 +8127,7 @@
   <w:style w:type="table" w:styleId="155">
     <w:name w:val="Light Shading Accent 4"/>
     <w:basedOn w:val="12"/>
+    <w:qFormat/>
     <w:uiPriority w:val="60"/>
     <w:rPr>
       <w:color w:val="5F497A"/>
@@ -7439,6 +8218,7 @@
   <w:style w:type="table" w:styleId="156">
     <w:name w:val="Light Shading Accent 5"/>
     <w:basedOn w:val="12"/>
+    <w:qFormat/>
     <w:uiPriority w:val="60"/>
     <w:rPr>
       <w:color w:val="31849B"/>
@@ -8016,6 +8796,7 @@
   <w:style w:type="table" w:styleId="163">
     <w:name w:val="Light List Accent 5"/>
     <w:basedOn w:val="12"/>
+    <w:qFormat/>
     <w:uiPriority w:val="61"/>
     <w:tblPr>
       <w:tblBorders>
@@ -8763,6 +9544,7 @@
   <w:style w:type="table" w:styleId="170">
     <w:name w:val="Light Grid Accent 5"/>
     <w:basedOn w:val="12"/>
+    <w:qFormat/>
     <w:uiPriority w:val="62"/>
     <w:tblPr>
       <w:tblBorders>
@@ -9091,6 +9873,7 @@
   <w:style w:type="table" w:styleId="173">
     <w:name w:val="Medium Shading 1 Accent 1"/>
     <w:basedOn w:val="12"/>
+    <w:qFormat/>
     <w:uiPriority w:val="63"/>
     <w:tblPr>
       <w:tblBorders>
@@ -9184,6 +9967,7 @@
   <w:style w:type="table" w:styleId="174">
     <w:name w:val="Medium Shading 1 Accent 2"/>
     <w:basedOn w:val="12"/>
+    <w:qFormat/>
     <w:uiPriority w:val="63"/>
     <w:tblPr>
       <w:tblBorders>
@@ -9558,6 +10342,7 @@
   <w:style w:type="table" w:styleId="178">
     <w:name w:val="Medium Shading 1 Accent 6"/>
     <w:basedOn w:val="12"/>
+    <w:qFormat/>
     <w:uiPriority w:val="63"/>
     <w:tblPr>
       <w:tblBorders>
@@ -10334,6 +11119,7 @@
   <w:style w:type="table" w:styleId="184">
     <w:name w:val="Medium Shading 2 Accent 5"/>
     <w:basedOn w:val="12"/>
+    <w:qFormat/>
     <w:uiPriority w:val="64"/>
     <w:tblPr>
       <w:tblBorders>
@@ -10470,6 +11256,7 @@
   <w:style w:type="table" w:styleId="185">
     <w:name w:val="Medium Shading 2 Accent 6"/>
     <w:basedOn w:val="12"/>
+    <w:qFormat/>
     <w:uiPriority w:val="64"/>
     <w:tblPr>
       <w:tblBorders>
@@ -10678,6 +11465,7 @@
   <w:style w:type="table" w:styleId="187">
     <w:name w:val="Medium List 1 Accent 1"/>
     <w:basedOn w:val="12"/>
+    <w:qFormat/>
     <w:uiPriority w:val="65"/>
     <w:rPr>
       <w:color w:val="000000"/>
@@ -10749,6 +11537,7 @@
   <w:style w:type="table" w:styleId="188">
     <w:name w:val="Medium List 1 Accent 2"/>
     <w:basedOn w:val="12"/>
+    <w:qFormat/>
     <w:uiPriority w:val="65"/>
     <w:rPr>
       <w:color w:val="000000"/>
@@ -10892,6 +11681,7 @@
   <w:style w:type="table" w:styleId="190">
     <w:name w:val="Medium List 1 Accent 4"/>
     <w:basedOn w:val="12"/>
+    <w:qFormat/>
     <w:uiPriority w:val="65"/>
     <w:rPr>
       <w:color w:val="000000"/>
@@ -10963,6 +11753,7 @@
   <w:style w:type="table" w:styleId="191">
     <w:name w:val="Medium List 1 Accent 5"/>
     <w:basedOn w:val="12"/>
+    <w:qFormat/>
     <w:uiPriority w:val="65"/>
     <w:rPr>
       <w:color w:val="000000"/>
@@ -11034,6 +11825,7 @@
   <w:style w:type="table" w:styleId="192">
     <w:name w:val="Medium List 1 Accent 6"/>
     <w:basedOn w:val="12"/>
+    <w:qFormat/>
     <w:uiPriority w:val="65"/>
     <w:rPr>
       <w:color w:val="000000"/>
@@ -11105,6 +11897,7 @@
   <w:style w:type="table" w:styleId="193">
     <w:name w:val="Medium List 2"/>
     <w:basedOn w:val="12"/>
+    <w:qFormat/>
     <w:uiPriority w:val="66"/>
     <w:rPr>
       <w:rFonts w:ascii="SimSun" w:hAnsi="SimSun" w:eastAsia="Courier New" w:cs="Times New Roman"/>
@@ -11336,6 +12129,7 @@
   <w:style w:type="table" w:styleId="195">
     <w:name w:val="Medium List 2 Accent 2"/>
     <w:basedOn w:val="12"/>
+    <w:qFormat/>
     <w:uiPriority w:val="66"/>
     <w:rPr>
       <w:rFonts w:ascii="SimSun" w:hAnsi="SimSun" w:eastAsia="Courier New" w:cs="Times New Roman"/>
@@ -11451,6 +12245,7 @@
   <w:style w:type="table" w:styleId="196">
     <w:name w:val="Medium List 2 Accent 3"/>
     <w:basedOn w:val="12"/>
+    <w:qFormat/>
     <w:uiPriority w:val="66"/>
     <w:rPr>
       <w:rFonts w:ascii="SimSun" w:hAnsi="SimSun" w:eastAsia="Courier New" w:cs="Times New Roman"/>
@@ -11566,6 +12361,7 @@
   <w:style w:type="table" w:styleId="197">
     <w:name w:val="Medium List 2 Accent 4"/>
     <w:basedOn w:val="12"/>
+    <w:qFormat/>
     <w:uiPriority w:val="66"/>
     <w:rPr>
       <w:rFonts w:ascii="SimSun" w:hAnsi="SimSun" w:eastAsia="Courier New" w:cs="Times New Roman"/>
@@ -11681,6 +12477,7 @@
   <w:style w:type="table" w:styleId="198">
     <w:name w:val="Medium List 2 Accent 5"/>
     <w:basedOn w:val="12"/>
+    <w:qFormat/>
     <w:uiPriority w:val="66"/>
     <w:rPr>
       <w:rFonts w:ascii="SimSun" w:hAnsi="SimSun" w:eastAsia="Courier New" w:cs="Times New Roman"/>
@@ -12156,6 +12953,7 @@
   <w:style w:type="table" w:styleId="204">
     <w:name w:val="Medium Grid 1 Accent 4"/>
     <w:basedOn w:val="12"/>
+    <w:qFormat/>
     <w:uiPriority w:val="67"/>
     <w:tblPr>
       <w:tblBorders>
@@ -12216,6 +13014,7 @@
   <w:style w:type="table" w:styleId="205">
     <w:name w:val="Medium Grid 1 Accent 5"/>
     <w:basedOn w:val="12"/>
+    <w:qFormat/>
     <w:uiPriority w:val="67"/>
     <w:tblPr>
       <w:tblBorders>
@@ -12276,6 +13075,7 @@
   <w:style w:type="table" w:styleId="206">
     <w:name w:val="Medium Grid 1 Accent 6"/>
     <w:basedOn w:val="12"/>
+    <w:qFormat/>
     <w:uiPriority w:val="67"/>
     <w:tblPr>
       <w:tblBorders>
@@ -12788,6 +13588,7 @@
   <w:style w:type="table" w:styleId="211">
     <w:name w:val="Medium Grid 2 Accent 4"/>
     <w:basedOn w:val="12"/>
+    <w:qFormat/>
     <w:uiPriority w:val="68"/>
     <w:rPr>
       <w:rFonts w:ascii="SimSun" w:hAnsi="SimSun" w:eastAsia="Courier New" w:cs="Times New Roman"/>
@@ -12900,6 +13701,7 @@
   <w:style w:type="table" w:styleId="212">
     <w:name w:val="Medium Grid 2 Accent 5"/>
     <w:basedOn w:val="12"/>
+    <w:qFormat/>
     <w:uiPriority w:val="68"/>
     <w:rPr>
       <w:rFonts w:ascii="SimSun" w:hAnsi="SimSun" w:eastAsia="Courier New" w:cs="Times New Roman"/>
@@ -13012,6 +13814,7 @@
   <w:style w:type="table" w:styleId="213">
     <w:name w:val="Medium Grid 2 Accent 6"/>
     <w:basedOn w:val="12"/>
+    <w:qFormat/>
     <w:uiPriority w:val="68"/>
     <w:rPr>
       <w:rFonts w:ascii="SimSun" w:hAnsi="SimSun" w:eastAsia="Courier New" w:cs="Times New Roman"/>
@@ -13124,6 +13927,7 @@
   <w:style w:type="table" w:styleId="214">
     <w:name w:val="Medium Grid 3"/>
     <w:basedOn w:val="12"/>
+    <w:qFormat/>
     <w:uiPriority w:val="69"/>
     <w:tblPr>
       <w:tblBorders>
@@ -13252,6 +14056,7 @@
   <w:style w:type="table" w:styleId="215">
     <w:name w:val="Medium Grid 3 Accent 1"/>
     <w:basedOn w:val="12"/>
+    <w:qFormat/>
     <w:uiPriority w:val="69"/>
     <w:tblPr>
       <w:tblBorders>
@@ -13509,6 +14314,7 @@
   <w:style w:type="table" w:styleId="217">
     <w:name w:val="Medium Grid 3 Accent 3"/>
     <w:basedOn w:val="12"/>
+    <w:qFormat/>
     <w:uiPriority w:val="69"/>
     <w:tblPr>
       <w:tblBorders>
@@ -13895,6 +14701,7 @@
   <w:style w:type="table" w:styleId="220">
     <w:name w:val="Medium Grid 3 Accent 6"/>
     <w:basedOn w:val="12"/>
+    <w:qFormat/>
     <w:uiPriority w:val="69"/>
     <w:tblPr>
       <w:tblBorders>
@@ -14127,6 +14934,7 @@
   <w:style w:type="table" w:styleId="222">
     <w:name w:val="Dark List Accent 1"/>
     <w:basedOn w:val="12"/>
+    <w:qFormat/>
     <w:uiPriority w:val="70"/>
     <w:rPr>
       <w:color w:val="FFFFFF"/>
@@ -14230,6 +15038,7 @@
   <w:style w:type="table" w:styleId="223">
     <w:name w:val="Dark List Accent 2"/>
     <w:basedOn w:val="12"/>
+    <w:qFormat/>
     <w:uiPriority w:val="70"/>
     <w:rPr>
       <w:color w:val="FFFFFF"/>
@@ -14437,6 +15246,7 @@
   <w:style w:type="table" w:styleId="225">
     <w:name w:val="Dark List Accent 4"/>
     <w:basedOn w:val="12"/>
+    <w:qFormat/>
     <w:uiPriority w:val="70"/>
     <w:rPr>
       <w:color w:val="FFFFFF"/>
@@ -14540,6 +15350,7 @@
   <w:style w:type="table" w:styleId="226">
     <w:name w:val="Dark List Accent 5"/>
     <w:basedOn w:val="12"/>
+    <w:qFormat/>
     <w:uiPriority w:val="70"/>
     <w:rPr>
       <w:color w:val="FFFFFF"/>
@@ -16515,6 +17326,7 @@
   <w:style w:type="character" w:customStyle="1" w:styleId="249">
     <w:name w:val="Heading 2 Char"/>
     <w:link w:val="3"/>
+    <w:qFormat/>
     <w:uiPriority w:val="0"/>
     <w:rPr>
       <w:b/>

</xml_diff>